<commit_message>
Reviewed Bruno Braga's Code Smells and update to Complexity metrics
</commit_message>
<xml_diff>
--- a/Phase 1/Sprint1/João Padrão/metrics_complexity.docx
+++ b/Phase 1/Sprint1/João Padrão/metrics_complexity.docx
@@ -11,22 +11,20 @@
           <w:b/>
           <w:bCs/>
         </w:rPr>
-        <w:t>Com</w:t>
-      </w:r>
-      <w:r>
-        <w:rPr>
-          <w:b/>
-          <w:bCs/>
-        </w:rPr>
-        <w:t>plexity Metrics</w:t>
+        <w:t>Complexity Metrics</w:t>
       </w:r>
     </w:p>
     <w:p>
       <w:pPr>
         <w:jc w:val="center"/>
       </w:pPr>
-      <w:r>
-        <w:t>MetricsReloaded Plugin</w:t>
+      <w:proofErr w:type="spellStart"/>
+      <w:r>
+        <w:t>MetricsReloaded</w:t>
+      </w:r>
+      <w:proofErr w:type="spellEnd"/>
+      <w:r>
+        <w:t xml:space="preserve"> Plugin</w:t>
       </w:r>
     </w:p>
     <w:p>
@@ -34,6 +32,21 @@
         <w:jc w:val="center"/>
       </w:pPr>
     </w:p>
+    <w:p>
+      <w:r>
+        <w:t>Complexity metrics are measured based on cyclomatic complexity. The complexity of a module is the number of independent cycles in the flow</w:t>
+      </w:r>
+      <w:r>
+        <w:t xml:space="preserve"> graph (</w:t>
+      </w:r>
+      <w:r>
+        <w:t>all the paths that can be traversed during a program execution</w:t>
+      </w:r>
+      <w:r>
+        <w:t>). This metric correlates complexity with maintenance effort, meaning the more complex a module is the harder it is to maintain.</w:t>
+      </w:r>
+    </w:p>
+    <w:p/>
     <w:tbl>
       <w:tblPr>
         <w:tblStyle w:val="TabelacomGrelha"/>
@@ -62,28 +75,13 @@
           </w:tcPr>
           <w:p>
             <w:r>
-              <w:t xml:space="preserve">Average </w:t>
+              <w:t>Average Cycloma</w:t>
             </w:r>
             <w:r>
-              <w:rPr>
-                <w:lang w:val="en-GB"/>
-              </w:rPr>
-              <w:t>Cycloma</w:t>
-            </w:r>
-            <w:r>
-              <w:rPr>
-                <w:lang w:val="en-GB"/>
-              </w:rPr>
               <w:t>t</w:t>
             </w:r>
             <w:r>
-              <w:rPr>
-                <w:lang w:val="en-GB"/>
-              </w:rPr>
-              <w:t>ic</w:t>
-            </w:r>
-            <w:r>
-              <w:t xml:space="preserve"> Complexity</w:t>
+              <w:t>ic Complexity</w:t>
             </w:r>
           </w:p>
         </w:tc>
@@ -139,6 +137,7 @@
                       <w:lang w:eastAsia="pt-PT" w:bidi="ar-SA"/>
                     </w:rPr>
                   </w:pPr>
+                  <w:proofErr w:type="spellStart"/>
                   <w:r>
                     <w:rPr>
                       <w:rFonts w:ascii="Times New Roman" w:eastAsia="Times New Roman" w:hAnsi="Times New Roman" w:cs="Times New Roman"/>
@@ -147,6 +146,7 @@
                     </w:rPr>
                     <w:t>org.jabref.gui</w:t>
                   </w:r>
+                  <w:proofErr w:type="spellEnd"/>
                 </w:p>
               </w:tc>
               <w:tc>
@@ -251,6 +251,7 @@
                       <w:lang w:eastAsia="pt-PT" w:bidi="ar-SA"/>
                     </w:rPr>
                   </w:pPr>
+                  <w:proofErr w:type="spellStart"/>
                   <w:r>
                     <w:rPr>
                       <w:rFonts w:ascii="Times New Roman" w:eastAsia="Times New Roman" w:hAnsi="Times New Roman" w:cs="Times New Roman"/>
@@ -259,6 +260,7 @@
                     </w:rPr>
                     <w:t>org.jabref.logic</w:t>
                   </w:r>
+                  <w:proofErr w:type="spellEnd"/>
                 </w:p>
               </w:tc>
               <w:tc>
@@ -363,6 +365,7 @@
                       <w:lang w:eastAsia="pt-PT" w:bidi="ar-SA"/>
                     </w:rPr>
                   </w:pPr>
+                  <w:proofErr w:type="spellStart"/>
                   <w:r>
                     <w:rPr>
                       <w:rFonts w:ascii="Times New Roman" w:eastAsia="Times New Roman" w:hAnsi="Times New Roman" w:cs="Times New Roman"/>
@@ -371,6 +374,7 @@
                     </w:rPr>
                     <w:t>org.jabref.migrations</w:t>
                   </w:r>
+                  <w:proofErr w:type="spellEnd"/>
                 </w:p>
               </w:tc>
               <w:tc>
@@ -484,6 +488,7 @@
                       <w:lang w:eastAsia="pt-PT" w:bidi="ar-SA"/>
                     </w:rPr>
                   </w:pPr>
+                  <w:proofErr w:type="spellStart"/>
                   <w:r>
                     <w:rPr>
                       <w:rFonts w:ascii="Times New Roman" w:eastAsia="Times New Roman" w:hAnsi="Times New Roman" w:cs="Times New Roman"/>
@@ -492,6 +497,7 @@
                     </w:rPr>
                     <w:t>org.jabref.model</w:t>
                   </w:r>
+                  <w:proofErr w:type="spellEnd"/>
                 </w:p>
               </w:tc>
               <w:tc>
@@ -596,6 +602,7 @@
                       <w:lang w:eastAsia="pt-PT" w:bidi="ar-SA"/>
                     </w:rPr>
                   </w:pPr>
+                  <w:proofErr w:type="spellStart"/>
                   <w:r>
                     <w:rPr>
                       <w:rFonts w:ascii="Times New Roman" w:eastAsia="Times New Roman" w:hAnsi="Times New Roman" w:cs="Times New Roman"/>
@@ -604,6 +611,7 @@
                     </w:rPr>
                     <w:t>org.jabref.preferences</w:t>
                   </w:r>
+                  <w:proofErr w:type="spellEnd"/>
                 </w:p>
               </w:tc>
               <w:tc>
@@ -683,7 +691,6 @@
           <w:b/>
           <w:bCs/>
           <w:u w:val="single"/>
-          <w:lang w:val="en-GB"/>
         </w:rPr>
       </w:pPr>
       <w:r>
@@ -691,64 +698,455 @@
           <w:b/>
           <w:bCs/>
           <w:u w:val="single"/>
-          <w:lang w:val="en-GB"/>
-        </w:rPr>
-        <w:t>java/org/jabref/gui</w:t>
+        </w:rPr>
+        <w:t>java/org/</w:t>
+      </w:r>
+      <w:proofErr w:type="spellStart"/>
+      <w:r>
+        <w:rPr>
+          <w:b/>
+          <w:bCs/>
+          <w:u w:val="single"/>
+        </w:rPr>
+        <w:t>jabref</w:t>
+      </w:r>
+      <w:proofErr w:type="spellEnd"/>
+      <w:r>
+        <w:rPr>
+          <w:b/>
+          <w:bCs/>
+          <w:u w:val="single"/>
+        </w:rPr>
+        <w:t>/</w:t>
+      </w:r>
+      <w:proofErr w:type="spellStart"/>
+      <w:r>
+        <w:rPr>
+          <w:b/>
+          <w:bCs/>
+          <w:u w:val="single"/>
+        </w:rPr>
+        <w:t>gui</w:t>
+      </w:r>
+      <w:proofErr w:type="spellEnd"/>
+    </w:p>
+    <w:p>
+      <w:r>
+        <w:t>This package has an average cyclomatic of 2,01 (being on</w:t>
+      </w:r>
+      <w:r>
+        <w:t>e</w:t>
+      </w:r>
+      <w:r>
+        <w:t xml:space="preserve"> of the highest</w:t>
+      </w:r>
+      <w:r>
+        <w:t xml:space="preserve"> </w:t>
+      </w:r>
+      <w:r>
+        <w:t>of all packages) and a total cyclomatic complexity of 595</w:t>
+      </w:r>
+      <w:r>
+        <w:t xml:space="preserve">, being </w:t>
+      </w:r>
+      <w:r>
+        <w:t>the package with the highest total complexity which means this package has man</w:t>
+      </w:r>
+      <w:r>
+        <w:t>y different paths in its flow graph</w:t>
+      </w:r>
+      <w:r>
+        <w:t>.</w:t>
+      </w:r>
+      <w:r>
+        <w:t xml:space="preserve"> </w:t>
+      </w:r>
+      <w:r>
+        <w:t xml:space="preserve">It </w:t>
+      </w:r>
+      <w:r>
+        <w:t>might have</w:t>
+      </w:r>
+      <w:r>
+        <w:t xml:space="preserve"> a higher </w:t>
+      </w:r>
+      <w:r>
+        <w:t xml:space="preserve">total </w:t>
+      </w:r>
+      <w:r>
+        <w:t xml:space="preserve">cyclomatic complexity </w:t>
+      </w:r>
+      <w:r>
+        <w:t>because i</w:t>
+      </w:r>
+      <w:r>
+        <w:t>t has to deal with all the options that a User Interface has to offer</w:t>
+      </w:r>
+      <w:r>
+        <w:t xml:space="preserve">. However, </w:t>
+      </w:r>
+      <w:r>
+        <w:t>there are</w:t>
+      </w:r>
+      <w:r>
+        <w:t xml:space="preserve"> some code smells</w:t>
+      </w:r>
+      <w:r>
+        <w:t>, f</w:t>
+      </w:r>
+      <w:r>
+        <w:t xml:space="preserve">or instance in </w:t>
+      </w:r>
+      <w:r>
+        <w:rPr>
+          <w:i/>
+          <w:iCs/>
+        </w:rPr>
+        <w:t>java/org/</w:t>
+      </w:r>
+      <w:proofErr w:type="spellStart"/>
+      <w:r>
+        <w:rPr>
+          <w:i/>
+          <w:iCs/>
+        </w:rPr>
+        <w:t>jabref</w:t>
+      </w:r>
+      <w:proofErr w:type="spellEnd"/>
+      <w:r>
+        <w:rPr>
+          <w:i/>
+          <w:iCs/>
+        </w:rPr>
+        <w:t>/</w:t>
+      </w:r>
+      <w:proofErr w:type="spellStart"/>
+      <w:r>
+        <w:rPr>
+          <w:i/>
+          <w:iCs/>
+        </w:rPr>
+        <w:t>gui</w:t>
+      </w:r>
+      <w:proofErr w:type="spellEnd"/>
+      <w:r>
+        <w:rPr>
+          <w:i/>
+          <w:iCs/>
+        </w:rPr>
+        <w:t xml:space="preserve">/EntryTypeView.java </w:t>
+      </w:r>
+      <w:r>
+        <w:t>there is a switch statement that iterates through all the values in the Enum</w:t>
+      </w:r>
+      <w:r>
+        <w:t xml:space="preserve">. For each case there is a new path </w:t>
+      </w:r>
+      <w:proofErr w:type="spellStart"/>
+      <w:r>
+        <w:t>wich</w:t>
+      </w:r>
+      <w:proofErr w:type="spellEnd"/>
+      <w:r>
+        <w:t xml:space="preserve"> incre</w:t>
+      </w:r>
+      <w:r>
+        <w:t>ases</w:t>
+      </w:r>
+      <w:r>
+        <w:t xml:space="preserve"> the complexity</w:t>
+      </w:r>
+      <w:r>
+        <w:t>.</w:t>
+      </w:r>
+    </w:p>
+    <w:p/>
+    <w:p>
+      <w:pPr>
+        <w:rPr>
+          <w:b/>
+          <w:bCs/>
+          <w:u w:val="single"/>
+        </w:rPr>
+      </w:pPr>
+      <w:r>
+        <w:rPr>
+          <w:b/>
+          <w:bCs/>
+          <w:u w:val="single"/>
+        </w:rPr>
+        <w:t>java/org/</w:t>
+      </w:r>
+      <w:proofErr w:type="spellStart"/>
+      <w:r>
+        <w:rPr>
+          <w:b/>
+          <w:bCs/>
+          <w:u w:val="single"/>
+        </w:rPr>
+        <w:t>jabref</w:t>
+      </w:r>
+      <w:proofErr w:type="spellEnd"/>
+      <w:r>
+        <w:rPr>
+          <w:b/>
+          <w:bCs/>
+          <w:u w:val="single"/>
+        </w:rPr>
+        <w:t>/</w:t>
+      </w:r>
+      <w:r>
+        <w:rPr>
+          <w:b/>
+          <w:bCs/>
+          <w:u w:val="single"/>
+        </w:rPr>
+        <w:t>logic</w:t>
+      </w:r>
+    </w:p>
+    <w:p>
+      <w:r>
+        <w:t xml:space="preserve">This package has an average cyclomatic of </w:t>
+      </w:r>
+      <w:r>
+        <w:t>1.18</w:t>
+      </w:r>
+      <w:r>
+        <w:t xml:space="preserve"> (</w:t>
+      </w:r>
+      <w:r>
+        <w:t>the lowest)</w:t>
+      </w:r>
+      <w:r>
+        <w:t xml:space="preserve"> and a total cyclomatic complexity of </w:t>
+      </w:r>
+      <w:r>
+        <w:t>13</w:t>
+      </w:r>
+      <w:r>
+        <w:t xml:space="preserve"> (the lowest). Since this is the package with the lowest complexity, one would say that this is the easiest one to maintain. However, there are some code smells that make it harder to understand the code such as the one in </w:t>
+      </w:r>
+      <w:proofErr w:type="spellStart"/>
+      <w:r>
+        <w:rPr>
+          <w:i/>
+          <w:iCs/>
+        </w:rPr>
+        <w:t>jabref</w:t>
+      </w:r>
+      <w:proofErr w:type="spellEnd"/>
+      <w:r>
+        <w:rPr>
+          <w:i/>
+          <w:iCs/>
+        </w:rPr>
+        <w:t>/</w:t>
+      </w:r>
+      <w:proofErr w:type="spellStart"/>
+      <w:r>
+        <w:rPr>
+          <w:i/>
+          <w:iCs/>
+        </w:rPr>
+        <w:t>src</w:t>
+      </w:r>
+      <w:proofErr w:type="spellEnd"/>
+      <w:r>
+        <w:rPr>
+          <w:i/>
+          <w:iCs/>
+        </w:rPr>
+        <w:t>/main/java/org/</w:t>
+      </w:r>
+      <w:proofErr w:type="spellStart"/>
+      <w:r>
+        <w:rPr>
+          <w:i/>
+          <w:iCs/>
+        </w:rPr>
+        <w:t>jabref</w:t>
+      </w:r>
+      <w:proofErr w:type="spellEnd"/>
+      <w:r>
+        <w:rPr>
+          <w:i/>
+          <w:iCs/>
+        </w:rPr>
+        <w:t>/logic/</w:t>
+      </w:r>
+      <w:proofErr w:type="spellStart"/>
+      <w:r>
+        <w:rPr>
+          <w:i/>
+          <w:iCs/>
+        </w:rPr>
+        <w:t>bst</w:t>
+      </w:r>
+      <w:proofErr w:type="spellEnd"/>
+      <w:r>
+        <w:rPr>
+          <w:i/>
+          <w:iCs/>
+        </w:rPr>
+        <w:t>/VM.java</w:t>
+      </w:r>
+      <w:r>
+        <w:t xml:space="preserve"> which has many comments within the method or the cognitive complexity in </w:t>
+      </w:r>
+      <w:r>
+        <w:rPr>
+          <w:i/>
+          <w:iCs/>
+        </w:rPr>
+        <w:t>jabref/src/main/java/org/jabref/logic/bst/BibtexCaseChanger.java</w:t>
+      </w:r>
+      <w:r>
+        <w:t>.</w:t>
+      </w:r>
+    </w:p>
+    <w:p/>
+    <w:p>
+      <w:pPr>
+        <w:rPr>
+          <w:b/>
+          <w:bCs/>
+          <w:u w:val="single"/>
+        </w:rPr>
+      </w:pPr>
+      <w:r>
+        <w:rPr>
+          <w:b/>
+          <w:bCs/>
+          <w:u w:val="single"/>
+        </w:rPr>
+        <w:t>java/org/</w:t>
+      </w:r>
+      <w:proofErr w:type="spellStart"/>
+      <w:r>
+        <w:rPr>
+          <w:b/>
+          <w:bCs/>
+          <w:u w:val="single"/>
+        </w:rPr>
+        <w:t>jabref</w:t>
+      </w:r>
+      <w:proofErr w:type="spellEnd"/>
+      <w:r>
+        <w:rPr>
+          <w:b/>
+          <w:bCs/>
+          <w:u w:val="single"/>
+        </w:rPr>
+        <w:t>/</w:t>
+      </w:r>
+      <w:r>
+        <w:rPr>
+          <w:b/>
+          <w:bCs/>
+          <w:u w:val="single"/>
+        </w:rPr>
+        <w:t>migration</w:t>
       </w:r>
     </w:p>
     <w:p>
       <w:pPr>
         <w:rPr>
-          <w:lang w:val="en-GB"/>
+          <w:b/>
+          <w:bCs/>
+          <w:u w:val="single"/>
         </w:rPr>
       </w:pPr>
-      <w:r>
-        <w:rPr>
-          <w:lang w:val="en-GB"/>
-        </w:rPr>
-        <w:t>This pack</w:t>
-      </w:r>
-      <w:r>
-        <w:rPr>
-          <w:lang w:val="en-GB"/>
-        </w:rPr>
-        <w:t>age has an average cyclomatic of 2,01 (being on of the highest of all packages) and a total cyclomatic complexity of 595, the package with the highest total complexity which means this package has many files in it.</w:t>
-      </w:r>
-      <w:r>
-        <w:rPr>
-          <w:lang w:val="en-GB"/>
-        </w:rPr>
-        <w:t xml:space="preserve"> As it is the package that deals with the User Interface, it has a higher cyclomatic complexity </w:t>
-      </w:r>
-      <w:r>
-        <w:rPr>
-          <w:lang w:val="en-GB"/>
-        </w:rPr>
-        <w:t xml:space="preserve">to make as user friendly as possible. However, the team has reported some code smells in this package which can lower the complexity. For instance, in </w:t>
-      </w:r>
-      <w:r>
-        <w:rPr>
-          <w:i/>
-          <w:iCs/>
-          <w:lang w:val="en-GB"/>
-        </w:rPr>
-        <w:t>java/org/jabref/gui/EntryTypeView.java</w:t>
-      </w:r>
-      <w:r>
-        <w:rPr>
-          <w:i/>
-          <w:iCs/>
-          <w:lang w:val="en-GB"/>
-        </w:rPr>
-        <w:t xml:space="preserve"> </w:t>
-      </w:r>
-      <w:r>
-        <w:rPr>
-          <w:lang w:val="en-GB"/>
-        </w:rPr>
-        <w:t>there is a switch statement that iterates through all the values in the Enum</w:t>
-      </w:r>
     </w:p>
+    <w:p>
+      <w:pPr>
+        <w:rPr>
+          <w:b/>
+          <w:bCs/>
+          <w:u w:val="single"/>
+        </w:rPr>
+      </w:pPr>
+      <w:r>
+        <w:rPr>
+          <w:b/>
+          <w:bCs/>
+          <w:u w:val="single"/>
+        </w:rPr>
+        <w:t>java/org/</w:t>
+      </w:r>
+      <w:proofErr w:type="spellStart"/>
+      <w:r>
+        <w:rPr>
+          <w:b/>
+          <w:bCs/>
+          <w:u w:val="single"/>
+        </w:rPr>
+        <w:t>jabref</w:t>
+      </w:r>
+      <w:proofErr w:type="spellEnd"/>
+      <w:r>
+        <w:rPr>
+          <w:b/>
+          <w:bCs/>
+          <w:u w:val="single"/>
+        </w:rPr>
+        <w:t>/</w:t>
+      </w:r>
+      <w:r>
+        <w:rPr>
+          <w:b/>
+          <w:bCs/>
+          <w:u w:val="single"/>
+        </w:rPr>
+        <w:t>model</w:t>
+      </w:r>
+    </w:p>
+    <w:p>
+      <w:pPr>
+        <w:rPr>
+          <w:b/>
+          <w:bCs/>
+          <w:u w:val="single"/>
+        </w:rPr>
+      </w:pPr>
+    </w:p>
+    <w:p>
+      <w:r>
+        <w:rPr>
+          <w:b/>
+          <w:bCs/>
+          <w:u w:val="single"/>
+        </w:rPr>
+        <w:t>java/org/</w:t>
+      </w:r>
+      <w:proofErr w:type="spellStart"/>
+      <w:r>
+        <w:rPr>
+          <w:b/>
+          <w:bCs/>
+          <w:u w:val="single"/>
+        </w:rPr>
+        <w:t>jabref</w:t>
+      </w:r>
+      <w:proofErr w:type="spellEnd"/>
+      <w:r>
+        <w:rPr>
+          <w:b/>
+          <w:bCs/>
+          <w:u w:val="single"/>
+        </w:rPr>
+        <w:t>/</w:t>
+      </w:r>
+      <w:r>
+        <w:rPr>
+          <w:b/>
+          <w:bCs/>
+          <w:u w:val="single"/>
+        </w:rPr>
+        <w:t>preferences</w:t>
+      </w:r>
+    </w:p>
+    <w:p/>
+    <w:p/>
     <w:sectPr>
       <w:pgSz w:w="11906" w:h="16838"/>
       <w:pgMar w:top="1417" w:right="1701" w:bottom="1417" w:left="1701" w:header="708" w:footer="708" w:gutter="0"/>
@@ -1167,7 +1565,7 @@
       <w:kern w:val="2"/>
       <w:sz w:val="24"/>
       <w:szCs w:val="24"/>
-      <w:lang w:eastAsia="zh-CN" w:bidi="hi-IN"/>
+      <w:lang w:val="en-GB" w:eastAsia="zh-CN" w:bidi="hi-IN"/>
     </w:rPr>
   </w:style>
   <w:style w:type="character" w:default="1" w:styleId="Tipodeletrapredefinidodopargrafo">

</xml_diff>